<commit_message>
Updates Node. Updates template (patch)
</commit_message>
<xml_diff>
--- a/templates/yff-lokalplan.docx
+++ b/templates/yff-lokalplan.docx
@@ -80,17 +80,8 @@
             <w:r>
               <w:t>rinn}</w:t>
             </w:r>
-          </w:p>
-          <w:p>
-            <w:r>
-              <w:t>{utdannings</w:t>
-            </w:r>
-            <w:r>
-              <w:t>P</w:t>
-            </w:r>
-            <w:r>
-              <w:t>rogram}</w:t>
-            </w:r>
+            <w:bookmarkStart w:id="1" w:name="_GoBack"/>
+            <w:bookmarkEnd w:id="1"/>
           </w:p>
           <w:p>
             <w:r>
@@ -156,10 +147,10 @@
                 <w:szCs w:val="20"/>
               </w:rPr>
             </w:pPr>
-            <w:bookmarkStart w:id="1" w:name="OLE_LINK2"/>
-            <w:bookmarkStart w:id="2" w:name="OLE_LINK3"/>
-            <w:bookmarkEnd w:id="1"/>
+            <w:bookmarkStart w:id="2" w:name="OLE_LINK2"/>
+            <w:bookmarkStart w:id="3" w:name="OLE_LINK3"/>
             <w:bookmarkEnd w:id="2"/>
+            <w:bookmarkEnd w:id="3"/>
           </w:p>
           <w:p>
             <w:pPr>
@@ -413,8 +404,6 @@
           <w:rFonts w:ascii="Times New Roman" w:hAnsi="Times New Roman" w:cs="Times New Roman"/>
         </w:rPr>
       </w:pPr>
-      <w:bookmarkStart w:id="3" w:name="_GoBack"/>
-      <w:bookmarkEnd w:id="3"/>
     </w:p>
     <w:p>
       <w:pPr>
@@ -3671,59 +3660,6 @@
 </file>
 
 <file path=customXml/item1.xml><?xml version="1.0" encoding="utf-8"?>
-<p:properties xmlns:p="http://schemas.microsoft.com/office/2006/metadata/properties" xmlns:xsi="http://www.w3.org/2001/XMLSchema-instance" xmlns:pc="http://schemas.microsoft.com/office/infopath/2007/PartnerControls">
-  <documentManagement>
-    <TaxCatchAll xmlns="1035ec43-ecc5-41ed-b823-4b902fff788d">
-      <Value>19</Value>
-      <Value>4</Value>
-      <Value>10</Value>
-      <Value>15</Value>
-    </TaxCatchAll>
-    <j25543a5815d485da9a5e0773ad762e9 xmlns="0df99a4d-8ddd-4853-add7-6f42548de635">
-      <Terms xmlns="http://schemas.microsoft.com/office/infopath/2007/PartnerControls">
-        <TermInfo xmlns="http://schemas.microsoft.com/office/infopath/2007/PartnerControls">
-          <TermName xmlns="http://schemas.microsoft.com/office/infopath/2007/PartnerControls">Gjennomføre</TermName>
-          <TermId xmlns="http://schemas.microsoft.com/office/infopath/2007/PartnerControls">99d7765a-c786-4792-a1a1-866ef0f982b9</TermId>
-        </TermInfo>
-      </Terms>
-    </j25543a5815d485da9a5e0773ad762e9>
-    <GtProjectFinanceName xmlns="0df99a4d-8ddd-4853-add7-6f42548de635">MinElev YFF</GtProjectFinanceName>
-    <GtProjectNumber xmlns="0df99a4d-8ddd-4853-add7-6f42548de635" xsi:nil="true"/>
-    <ddb690447d2c486586ecb71413780409 xmlns="0df99a4d-8ddd-4853-add7-6f42548de635">
-      <Terms xmlns="http://schemas.microsoft.com/office/infopath/2007/PartnerControls">
-        <TermInfo xmlns="http://schemas.microsoft.com/office/infopath/2007/PartnerControls">
-          <TermName xmlns="http://schemas.microsoft.com/office/infopath/2007/PartnerControls">Organisasjonsutvikling</TermName>
-          <TermId xmlns="http://schemas.microsoft.com/office/infopath/2007/PartnerControls">682706ae-a2d7-47ed-81d7-f8b6f30e0340</TermId>
-        </TermInfo>
-      </Terms>
-    </ddb690447d2c486586ecb71413780409>
-    <j275d73afd4d48babcc131526460d57b xmlns="0df99a4d-8ddd-4853-add7-6f42548de635">
-      <Terms xmlns="http://schemas.microsoft.com/office/infopath/2007/PartnerControls">
-        <TermInfo xmlns="http://schemas.microsoft.com/office/infopath/2007/PartnerControls">
-          <TermName xmlns="http://schemas.microsoft.com/office/infopath/2007/PartnerControls">Utdanning</TermName>
-          <TermId xmlns="http://schemas.microsoft.com/office/infopath/2007/PartnerControls">46475d37-c854-439e-b04b-2433f2dc2566</TermId>
-        </TermInfo>
-        <TermInfo xmlns="http://schemas.microsoft.com/office/infopath/2007/PartnerControls">
-          <TermName xmlns="http://schemas.microsoft.com/office/infopath/2007/PartnerControls">Stab</TermName>
-          <TermId xmlns="http://schemas.microsoft.com/office/infopath/2007/PartnerControls">b81d2835-beae-41ae-a810-89cf1bea480f</TermId>
-        </TermInfo>
-      </Terms>
-    </j275d73afd4d48babcc131526460d57b>
-    <GtArchiveReference xmlns="0df99a4d-8ddd-4853-add7-6f42548de635">17/14642</GtArchiveReference>
-  </documentManagement>
-</p:properties>
-</file>
-
-<file path=customXml/item2.xml><?xml version="1.0" encoding="utf-8"?>
-<?mso-contentType ?>
-<FormTemplates xmlns="http://schemas.microsoft.com/sharepoint/v3/contenttype/forms">
-  <Display>DocumentLibraryForm</Display>
-  <Edit>DocumentLibraryForm</Edit>
-  <New>DocumentLibraryForm</New>
-</FormTemplates>
-</file>
-
-<file path=customXml/item3.xml><?xml version="1.0" encoding="utf-8"?>
 <ct:contentTypeSchema xmlns:ct="http://schemas.microsoft.com/office/2006/metadata/contentType" xmlns:ma="http://schemas.microsoft.com/office/2006/metadata/properties/metaAttributes" ct:_="" ma:_="" ma:contentTypeName="Prosjektdokument" ma:contentTypeID="0x010100293FDE3FCADA480B9A77BBDAD7DFA28C010013A886A15583FA49A63C3E3C9C7B367D" ma:contentTypeVersion="13" ma:contentTypeDescription="Opprett et nytt dokument." ma:contentTypeScope="" ma:versionID="ca86661f5e7053665dbd6cbbd81bdcf7">
   <xsd:schema xmlns:xsd="http://www.w3.org/2001/XMLSchema" xmlns:xs="http://www.w3.org/2001/XMLSchema" xmlns:p="http://schemas.microsoft.com/office/2006/metadata/properties" xmlns:ns2="0df99a4d-8ddd-4853-add7-6f42548de635" xmlns:ns3="1035ec43-ecc5-41ed-b823-4b902fff788d" targetNamespace="http://schemas.microsoft.com/office/2006/metadata/properties" ma:root="true" ma:fieldsID="a79a01f88507eda3e1f5f270f9917d97" ns2:_="" ns3:_="">
     <xsd:import namespace="0df99a4d-8ddd-4853-add7-6f42548de635"/>
@@ -3914,36 +3850,64 @@
 </ct:contentTypeSchema>
 </file>
 
+<file path=customXml/item2.xml><?xml version="1.0" encoding="utf-8"?>
+<?mso-contentType ?>
+<FormTemplates xmlns="http://schemas.microsoft.com/sharepoint/v3/contenttype/forms">
+  <Display>DocumentLibraryForm</Display>
+  <Edit>DocumentLibraryForm</Edit>
+  <New>DocumentLibraryForm</New>
+</FormTemplates>
+</file>
+
+<file path=customXml/item3.xml><?xml version="1.0" encoding="utf-8"?>
+<p:properties xmlns:p="http://schemas.microsoft.com/office/2006/metadata/properties" xmlns:xsi="http://www.w3.org/2001/XMLSchema-instance" xmlns:pc="http://schemas.microsoft.com/office/infopath/2007/PartnerControls">
+  <documentManagement>
+    <TaxCatchAll xmlns="1035ec43-ecc5-41ed-b823-4b902fff788d">
+      <Value>19</Value>
+      <Value>4</Value>
+      <Value>10</Value>
+      <Value>15</Value>
+    </TaxCatchAll>
+    <j25543a5815d485da9a5e0773ad762e9 xmlns="0df99a4d-8ddd-4853-add7-6f42548de635">
+      <Terms xmlns="http://schemas.microsoft.com/office/infopath/2007/PartnerControls">
+        <TermInfo xmlns="http://schemas.microsoft.com/office/infopath/2007/PartnerControls">
+          <TermName xmlns="http://schemas.microsoft.com/office/infopath/2007/PartnerControls">Gjennomføre</TermName>
+          <TermId xmlns="http://schemas.microsoft.com/office/infopath/2007/PartnerControls">99d7765a-c786-4792-a1a1-866ef0f982b9</TermId>
+        </TermInfo>
+      </Terms>
+    </j25543a5815d485da9a5e0773ad762e9>
+    <GtProjectFinanceName xmlns="0df99a4d-8ddd-4853-add7-6f42548de635">MinElev YFF</GtProjectFinanceName>
+    <GtProjectNumber xmlns="0df99a4d-8ddd-4853-add7-6f42548de635" xsi:nil="true"/>
+    <ddb690447d2c486586ecb71413780409 xmlns="0df99a4d-8ddd-4853-add7-6f42548de635">
+      <Terms xmlns="http://schemas.microsoft.com/office/infopath/2007/PartnerControls">
+        <TermInfo xmlns="http://schemas.microsoft.com/office/infopath/2007/PartnerControls">
+          <TermName xmlns="http://schemas.microsoft.com/office/infopath/2007/PartnerControls">Organisasjonsutvikling</TermName>
+          <TermId xmlns="http://schemas.microsoft.com/office/infopath/2007/PartnerControls">682706ae-a2d7-47ed-81d7-f8b6f30e0340</TermId>
+        </TermInfo>
+      </Terms>
+    </ddb690447d2c486586ecb71413780409>
+    <j275d73afd4d48babcc131526460d57b xmlns="0df99a4d-8ddd-4853-add7-6f42548de635">
+      <Terms xmlns="http://schemas.microsoft.com/office/infopath/2007/PartnerControls">
+        <TermInfo xmlns="http://schemas.microsoft.com/office/infopath/2007/PartnerControls">
+          <TermName xmlns="http://schemas.microsoft.com/office/infopath/2007/PartnerControls">Utdanning</TermName>
+          <TermId xmlns="http://schemas.microsoft.com/office/infopath/2007/PartnerControls">46475d37-c854-439e-b04b-2433f2dc2566</TermId>
+        </TermInfo>
+        <TermInfo xmlns="http://schemas.microsoft.com/office/infopath/2007/PartnerControls">
+          <TermName xmlns="http://schemas.microsoft.com/office/infopath/2007/PartnerControls">Stab</TermName>
+          <TermId xmlns="http://schemas.microsoft.com/office/infopath/2007/PartnerControls">b81d2835-beae-41ae-a810-89cf1bea480f</TermId>
+        </TermInfo>
+      </Terms>
+    </j275d73afd4d48babcc131526460d57b>
+    <GtArchiveReference xmlns="0df99a4d-8ddd-4853-add7-6f42548de635">17/14642</GtArchiveReference>
+  </documentManagement>
+</p:properties>
+</file>
+
 <file path=customXml/item4.xml><?xml version="1.0" encoding="utf-8"?>
 <b:Sources xmlns:b="http://schemas.openxmlformats.org/officeDocument/2006/bibliography" xmlns="http://schemas.openxmlformats.org/officeDocument/2006/bibliography" SelectedStyle="\APASixthEditionOfficeOnline.xsl" StyleName="APA" Version="6"/>
 </file>
 
 <file path=customXml/itemProps1.xml><?xml version="1.0" encoding="utf-8"?>
-<ds:datastoreItem xmlns:ds="http://schemas.openxmlformats.org/officeDocument/2006/customXml" ds:itemID="{6F4DC8A4-C2B5-48A9-953D-462821CEE1B3}">
-  <ds:schemaRefs>
-    <ds:schemaRef ds:uri="http://schemas.microsoft.com/office/2006/metadata/properties"/>
-    <ds:schemaRef ds:uri="0df99a4d-8ddd-4853-add7-6f42548de635"/>
-    <ds:schemaRef ds:uri="http://purl.org/dc/elements/1.1/"/>
-    <ds:schemaRef ds:uri="http://schemas.openxmlformats.org/package/2006/metadata/core-properties"/>
-    <ds:schemaRef ds:uri="http://purl.org/dc/dcmitype/"/>
-    <ds:schemaRef ds:uri="http://schemas.microsoft.com/office/infopath/2007/PartnerControls"/>
-    <ds:schemaRef ds:uri="http://schemas.microsoft.com/office/2006/documentManagement/types"/>
-    <ds:schemaRef ds:uri="http://purl.org/dc/terms/"/>
-    <ds:schemaRef ds:uri="1035ec43-ecc5-41ed-b823-4b902fff788d"/>
-    <ds:schemaRef ds:uri="http://www.w3.org/XML/1998/namespace"/>
-  </ds:schemaRefs>
-</ds:datastoreItem>
-</file>
-
-<file path=customXml/itemProps2.xml><?xml version="1.0" encoding="utf-8"?>
-<ds:datastoreItem xmlns:ds="http://schemas.openxmlformats.org/officeDocument/2006/customXml" ds:itemID="{A4FA1FF7-6566-492B-A809-1FDC9F3171E6}">
-  <ds:schemaRefs>
-    <ds:schemaRef ds:uri="http://schemas.microsoft.com/sharepoint/v3/contenttype/forms"/>
-  </ds:schemaRefs>
-</ds:datastoreItem>
-</file>
-
-<file path=customXml/itemProps3.xml><?xml version="1.0" encoding="utf-8"?>
 <ds:datastoreItem xmlns:ds="http://schemas.openxmlformats.org/officeDocument/2006/customXml" ds:itemID="{1874973C-578B-496C-B6C2-FDCE90AFBACD}">
   <ds:schemaRefs>
     <ds:schemaRef ds:uri="http://schemas.microsoft.com/office/2006/metadata/contentType"/>
@@ -3962,8 +3926,33 @@
 </ds:datastoreItem>
 </file>
 
+<file path=customXml/itemProps2.xml><?xml version="1.0" encoding="utf-8"?>
+<ds:datastoreItem xmlns:ds="http://schemas.openxmlformats.org/officeDocument/2006/customXml" ds:itemID="{A4FA1FF7-6566-492B-A809-1FDC9F3171E6}">
+  <ds:schemaRefs>
+    <ds:schemaRef ds:uri="http://schemas.microsoft.com/sharepoint/v3/contenttype/forms"/>
+  </ds:schemaRefs>
+</ds:datastoreItem>
+</file>
+
+<file path=customXml/itemProps3.xml><?xml version="1.0" encoding="utf-8"?>
+<ds:datastoreItem xmlns:ds="http://schemas.openxmlformats.org/officeDocument/2006/customXml" ds:itemID="{6F4DC8A4-C2B5-48A9-953D-462821CEE1B3}">
+  <ds:schemaRefs>
+    <ds:schemaRef ds:uri="http://purl.org/dc/elements/1.1/"/>
+    <ds:schemaRef ds:uri="http://schemas.microsoft.com/office/2006/metadata/properties"/>
+    <ds:schemaRef ds:uri="0df99a4d-8ddd-4853-add7-6f42548de635"/>
+    <ds:schemaRef ds:uri="http://purl.org/dc/terms/"/>
+    <ds:schemaRef ds:uri="http://schemas.openxmlformats.org/package/2006/metadata/core-properties"/>
+    <ds:schemaRef ds:uri="http://schemas.microsoft.com/office/2006/documentManagement/types"/>
+    <ds:schemaRef ds:uri="http://schemas.microsoft.com/office/infopath/2007/PartnerControls"/>
+    <ds:schemaRef ds:uri="1035ec43-ecc5-41ed-b823-4b902fff788d"/>
+    <ds:schemaRef ds:uri="http://www.w3.org/XML/1998/namespace"/>
+    <ds:schemaRef ds:uri="http://purl.org/dc/dcmitype/"/>
+  </ds:schemaRefs>
+</ds:datastoreItem>
+</file>
+
 <file path=customXml/itemProps4.xml><?xml version="1.0" encoding="utf-8"?>
-<ds:datastoreItem xmlns:ds="http://schemas.openxmlformats.org/officeDocument/2006/customXml" ds:itemID="{B0B93C10-FA22-43D0-85BC-CBFD3BF97F5C}">
+<ds:datastoreItem xmlns:ds="http://schemas.openxmlformats.org/officeDocument/2006/customXml" ds:itemID="{C16BDF95-1BC7-462E-8ED2-D4C9B05C3BD6}">
   <ds:schemaRefs>
     <ds:schemaRef ds:uri="http://schemas.openxmlformats.org/officeDocument/2006/bibliography"/>
   </ds:schemaRefs>

</xml_diff>